<commit_message>
testing values in plots
</commit_message>
<xml_diff>
--- a/7COM1079_Final_report_GpA28.docx
+++ b/7COM1079_Final_report_GpA28.docx
@@ -2139,7 +2139,7 @@
         <w:rPr>
           <w:rFonts w:ascii="Times New Roman" w:eastAsia="Times New Roman" w:hAnsi="Times New Roman" w:cs="Times New Roman"/>
         </w:rPr>
-        <w:t>Research papers (at least 3 relevant to your topic / DS)</w:t>
+        <w:t xml:space="preserve">Research papers </w:t>
       </w:r>
       <w:r>
         <w:rPr>
@@ -2344,107 +2344,6 @@
           <w:rFonts w:ascii="Times New Roman" w:eastAsia="Times New Roman" w:hAnsi="Times New Roman" w:cs="Times New Roman"/>
         </w:rPr>
         <w:br/>
-      </w:r>
-    </w:p>
-    <w:p>
-      <w:pPr>
-        <w:pStyle w:val="ListParagraph"/>
-        <w:numPr>
-          <w:ilvl w:val="0"/>
-          <w:numId w:val="25"/>
-        </w:numPr>
-        <w:rPr>
-          <w:rFonts w:ascii="Times New Roman" w:eastAsia="Times New Roman" w:hAnsi="Times New Roman" w:cs="Times New Roman"/>
-        </w:rPr>
-      </w:pPr>
-      <w:r>
-        <w:rPr>
-          <w:rFonts w:ascii="Times New Roman" w:eastAsia="Times New Roman" w:hAnsi="Times New Roman" w:cs="Times New Roman"/>
-          <w:i/>
-          <w:highlight w:val="yellow"/>
-        </w:rPr>
-        <w:t>Was the data set used for some research papers?</w:t>
-      </w:r>
-      <w:r>
-        <w:rPr>
-          <w:rFonts w:ascii="Times New Roman" w:eastAsia="Times New Roman" w:hAnsi="Times New Roman" w:cs="Times New Roman"/>
-          <w:highlight w:val="yellow"/>
-        </w:rPr>
-        <w:t xml:space="preserve"> </w:t>
-      </w:r>
-      <w:r>
-        <w:rPr>
-          <w:rFonts w:ascii="Times New Roman" w:eastAsia="Times New Roman" w:hAnsi="Times New Roman" w:cs="Times New Roman"/>
-          <w:i/>
-          <w:iCs/>
-          <w:highlight w:val="yellow"/>
-        </w:rPr>
-        <w:t>Summarise and</w:t>
-      </w:r>
-      <w:r>
-        <w:rPr>
-          <w:rFonts w:ascii="Times New Roman" w:eastAsia="Times New Roman" w:hAnsi="Times New Roman" w:cs="Times New Roman"/>
-          <w:highlight w:val="yellow"/>
-        </w:rPr>
-        <w:t xml:space="preserve"> </w:t>
-      </w:r>
-      <w:r>
-        <w:rPr>
-          <w:rFonts w:ascii="Times New Roman" w:eastAsia="Times New Roman" w:hAnsi="Times New Roman" w:cs="Times New Roman"/>
-          <w:i/>
-          <w:highlight w:val="yellow"/>
-        </w:rPr>
-        <w:t>r</w:t>
-      </w:r>
-      <w:r>
-        <w:rPr>
-          <w:rFonts w:ascii="Times New Roman" w:eastAsia="Times New Roman" w:hAnsi="Times New Roman" w:cs="Times New Roman"/>
-          <w:i/>
-          <w:highlight w:val="yellow"/>
-        </w:rPr>
-        <w:t>eference at least 3 relevant research papers to your topic / DS</w:t>
-      </w:r>
-      <w:r>
-        <w:rPr>
-          <w:rFonts w:ascii="Times New Roman" w:eastAsia="Times New Roman" w:hAnsi="Times New Roman" w:cs="Times New Roman"/>
-          <w:i/>
-          <w:highlight w:val="yellow"/>
-        </w:rPr>
-        <w:t>.</w:t>
-      </w:r>
-      <w:r>
-        <w:rPr>
-          <w:rFonts w:ascii="Times New Roman" w:eastAsia="Times New Roman" w:hAnsi="Times New Roman" w:cs="Times New Roman"/>
-          <w:i/>
-          <w:highlight w:val="yellow"/>
-        </w:rPr>
-        <w:t xml:space="preserve"> See </w:t>
-      </w:r>
-      <w:hyperlink r:id="rId7" w:history="1">
-        <w:r>
-          <w:rPr>
-            <w:rStyle w:val="Hyperlink"/>
-            <w:rFonts w:ascii="Times New Roman" w:eastAsia="Times New Roman" w:hAnsi="Times New Roman" w:cs="Times New Roman"/>
-            <w:i/>
-            <w:highlight w:val="yellow"/>
-          </w:rPr>
-          <w:t>https://herts.instructure.com/courses/61421/modules</w:t>
-        </w:r>
-      </w:hyperlink>
-      <w:r>
-        <w:rPr>
-          <w:rFonts w:ascii="Times New Roman" w:eastAsia="Times New Roman" w:hAnsi="Times New Roman" w:cs="Times New Roman"/>
-          <w:i/>
-          <w:highlight w:val="yellow"/>
-        </w:rPr>
-        <w:t xml:space="preserve"> for writing.</w:t>
-      </w:r>
-      <w:r>
-        <w:rPr>
-          <w:rFonts w:ascii="Times New Roman" w:eastAsia="Times New Roman" w:hAnsi="Times New Roman" w:cs="Times New Roman"/>
-          <w:i/>
-        </w:rPr>
-        <w:t xml:space="preserve"> </w:t>
       </w:r>
     </w:p>
     <w:p>
@@ -2516,14 +2415,7 @@
         <w:rPr>
           <w:rFonts w:ascii="Times New Roman" w:eastAsia="Times New Roman" w:hAnsi="Times New Roman" w:cs="Times New Roman"/>
         </w:rPr>
-        <w:t xml:space="preserve">Although studies of world rankings are common, there are very few that compare regions based on CWUR data. Most studies were done using QS, THE, and/or ARWU data. There are also different metrics used in CWUR rankings, including alumni job and education quality, which result in different values for different world regions. Recent studies indicate that Asian institutions are making progress in certain world rankings, yet their improvement in CWUR rankings remains insignificant. This raises a question </w:t>
-      </w:r>
-      <w:r>
-        <w:rPr>
-          <w:rFonts w:ascii="Times New Roman" w:eastAsia="Times New Roman" w:hAnsi="Times New Roman" w:cs="Times New Roman"/>
-        </w:rPr>
-        <w:lastRenderedPageBreak/>
-        <w:t xml:space="preserve">of whether there are significant differences in the average scores of </w:t>
+        <w:t xml:space="preserve">Although studies of world rankings are common, there are very few that compare regions based on CWUR data. Most studies were done using QS, THE, and/or ARWU data. There are also different metrics used in CWUR rankings, including alumni job and education quality, which result in different values for different world regions. Recent studies indicate that Asian institutions are making progress in certain world rankings, yet their improvement in CWUR rankings remains insignificant. This raises a question of whether there are significant differences in the average scores of </w:t>
       </w:r>
       <w:proofErr w:type="gramStart"/>
       <w:r>
@@ -2588,6 +2480,7 @@
         <w:rPr>
           <w:rFonts w:ascii="Times New Roman" w:eastAsia="Times New Roman" w:hAnsi="Times New Roman" w:cs="Times New Roman"/>
         </w:rPr>
+        <w:lastRenderedPageBreak/>
         <w:t xml:space="preserve">Appropriate </w:t>
       </w:r>
       <w:r>
@@ -3886,7 +3779,6 @@
           <w:iCs/>
           <w:highlight w:val="yellow"/>
         </w:rPr>
-        <w:lastRenderedPageBreak/>
         <w:t>Commit Message:</w:t>
       </w:r>
       <w:r>
@@ -3997,6 +3889,7 @@
           <w:iCs/>
           <w:highlight w:val="yellow"/>
         </w:rPr>
+        <w:lastRenderedPageBreak/>
         <w:t>Commit Message:</w:t>
       </w:r>
       <w:r>
@@ -4593,8 +4486,8 @@
       </w:pPr>
     </w:p>
     <w:sectPr>
-      <w:footerReference w:type="even" r:id="rId8"/>
-      <w:footerReference w:type="default" r:id="rId9"/>
+      <w:footerReference w:type="even" r:id="rId7"/>
+      <w:footerReference w:type="default" r:id="rId8"/>
       <w:pgSz w:w="11906" w:h="16838"/>
       <w:pgMar w:top="1440" w:right="1440" w:bottom="1440" w:left="1440" w:header="708" w:footer="708" w:gutter="0"/>
       <w:cols w:space="708"/>
@@ -9341,6 +9234,18 @@
       <w:shd w:val="clear" w:color="auto" w:fill="E1DFDD"/>
     </w:rPr>
   </w:style>
+  <w:style w:type="character" w:styleId="FollowedHyperlink">
+    <w:name w:val="FollowedHyperlink"/>
+    <w:basedOn w:val="DefaultParagraphFont"/>
+    <w:uiPriority w:val="99"/>
+    <w:semiHidden/>
+    <w:unhideWhenUsed/>
+    <w:rsid w:val="00B12B33"/>
+    <w:rPr>
+      <w:color w:val="96607D" w:themeColor="followedHyperlink"/>
+      <w:u w:val="single"/>
+    </w:rPr>
+  </w:style>
 </w:styles>
 </file>
 

</xml_diff>

<commit_message>
code was changed to use package ggplot which is under tidyverse make the plots more clear
</commit_message>
<xml_diff>
--- a/7COM1079_Final_report_GpA28.docx
+++ b/7COM1079_Final_report_GpA28.docx
@@ -314,7 +314,41 @@
         <w:rPr>
           <w:rFonts w:ascii="Times New Roman" w:eastAsia="Times New Roman" w:hAnsi="Times New Roman" w:cs="Times New Roman"/>
         </w:rPr>
-        <w:t>A Comparison of Mean CWUR Scores Between Universities in Asia and Europe</w:t>
+        <w:t xml:space="preserve">A Comparison of Mean </w:t>
+      </w:r>
+      <w:proofErr w:type="gramStart"/>
+      <w:r>
+        <w:rPr>
+          <w:rFonts w:ascii="Times New Roman" w:eastAsia="Times New Roman" w:hAnsi="Times New Roman" w:cs="Times New Roman"/>
+        </w:rPr>
+        <w:t>CWUR</w:t>
+      </w:r>
+      <w:r>
+        <w:rPr>
+          <w:rFonts w:ascii="Times New Roman" w:eastAsia="Times New Roman" w:hAnsi="Times New Roman" w:cs="Times New Roman"/>
+        </w:rPr>
+        <w:t xml:space="preserve">( </w:t>
+      </w:r>
+      <w:proofErr w:type="spellStart"/>
+      <w:r>
+        <w:rPr>
+          <w:rFonts w:ascii="Times New Roman" w:eastAsia="Times New Roman" w:hAnsi="Times New Roman" w:cs="Times New Roman"/>
+        </w:rPr>
+        <w:t>Center</w:t>
+      </w:r>
+      <w:proofErr w:type="spellEnd"/>
+      <w:proofErr w:type="gramEnd"/>
+      <w:r>
+        <w:rPr>
+          <w:rFonts w:ascii="Times New Roman" w:eastAsia="Times New Roman" w:hAnsi="Times New Roman" w:cs="Times New Roman"/>
+        </w:rPr>
+        <w:t xml:space="preserve"> for World University Rankings)</w:t>
+      </w:r>
+      <w:r>
+        <w:rPr>
+          <w:rFonts w:ascii="Times New Roman" w:eastAsia="Times New Roman" w:hAnsi="Times New Roman" w:cs="Times New Roman"/>
+        </w:rPr>
+        <w:t xml:space="preserve"> Scores Between Universities in Asia and Europe</w:t>
       </w:r>
     </w:p>
     <w:p>
@@ -1808,7 +1842,33 @@
         <w:rPr>
           <w:rFonts w:ascii="Times New Roman" w:eastAsia="Times New Roman" w:hAnsi="Times New Roman" w:cs="Times New Roman"/>
         </w:rPr>
-        <w:t>, 2017). Furthermore, studies suggest that discrepancies in terms of budget, instruction, and worldwide interaction between Asian and European institutions can affect their position in university rankings worldwide (Shin &amp; Kehm, 2013). In this study, using the CWUR Scores of universities in Asia and Europe, performance differences between institutions in different continents can be highlighted to contribute to knowledge about inequalities in worldwide higher education.</w:t>
+        <w:t>, 2017). Furthermore, studies suggest that discrepancies in terms of budget, instruction, and worldwide interaction between Asian and European institutions can affect their position in university rankings worldwide (Shin &amp; Kehm, 2013). In this study, using the CWUR</w:t>
+      </w:r>
+      <w:r>
+        <w:rPr>
+          <w:rFonts w:ascii="Times New Roman" w:eastAsia="Times New Roman" w:hAnsi="Times New Roman" w:cs="Times New Roman"/>
+        </w:rPr>
+        <w:t>(</w:t>
+      </w:r>
+      <w:proofErr w:type="spellStart"/>
+      <w:r>
+        <w:rPr>
+          <w:rFonts w:ascii="Times New Roman" w:eastAsia="Times New Roman" w:hAnsi="Times New Roman" w:cs="Times New Roman"/>
+        </w:rPr>
+        <w:t>Center</w:t>
+      </w:r>
+      <w:proofErr w:type="spellEnd"/>
+      <w:r>
+        <w:rPr>
+          <w:rFonts w:ascii="Times New Roman" w:eastAsia="Times New Roman" w:hAnsi="Times New Roman" w:cs="Times New Roman"/>
+        </w:rPr>
+        <w:t xml:space="preserve"> for World University Rankings)</w:t>
+      </w:r>
+      <w:r>
+        <w:rPr>
+          <w:rFonts w:ascii="Times New Roman" w:eastAsia="Times New Roman" w:hAnsi="Times New Roman" w:cs="Times New Roman"/>
+        </w:rPr>
+        <w:t xml:space="preserve"> Scores of universities in Asia and Europe, performance differences between institutions in different continents can be highlighted to contribute to knowledge about inequalities in worldwide higher education.</w:t>
       </w:r>
     </w:p>
     <w:p>
@@ -2058,6 +2118,7 @@
         <w:rPr>
           <w:rFonts w:ascii="Times New Roman" w:eastAsia="Times New Roman" w:hAnsi="Times New Roman" w:cs="Times New Roman"/>
         </w:rPr>
+        <w:lastRenderedPageBreak/>
         <w:t>H1 (Alternative Hypothesis): There is a difference in the mean CWUR Score between universities in Asia and Europe, indicating region may play a role in institutional outcomes.</w:t>
       </w:r>
     </w:p>
@@ -2139,7 +2200,14 @@
         <w:rPr>
           <w:rFonts w:ascii="Times New Roman" w:eastAsia="Times New Roman" w:hAnsi="Times New Roman" w:cs="Times New Roman"/>
         </w:rPr>
-        <w:t xml:space="preserve">Research papers </w:t>
+        <w:t xml:space="preserve">Research </w:t>
+      </w:r>
+      <w:proofErr w:type="gramStart"/>
+      <w:r>
+        <w:rPr>
+          <w:rFonts w:ascii="Times New Roman" w:eastAsia="Times New Roman" w:hAnsi="Times New Roman" w:cs="Times New Roman"/>
+        </w:rPr>
+        <w:t xml:space="preserve">papers </w:t>
       </w:r>
       <w:r>
         <w:rPr>
@@ -2153,7 +2221,16 @@
           <w:b/>
           <w:bCs/>
         </w:rPr>
-        <w:t>(200 words</w:t>
+        <w:t>(</w:t>
+      </w:r>
+      <w:proofErr w:type="gramEnd"/>
+      <w:r>
+        <w:rPr>
+          <w:rFonts w:ascii="Times New Roman" w:eastAsia="Times New Roman" w:hAnsi="Times New Roman" w:cs="Times New Roman"/>
+          <w:b/>
+          <w:bCs/>
+        </w:rPr>
+        <w:t>200 words</w:t>
       </w:r>
       <w:r>
         <w:rPr>
@@ -2415,7 +2492,14 @@
         <w:rPr>
           <w:rFonts w:ascii="Times New Roman" w:eastAsia="Times New Roman" w:hAnsi="Times New Roman" w:cs="Times New Roman"/>
         </w:rPr>
-        <w:t xml:space="preserve">Although studies of world rankings are common, there are very few that compare regions based on CWUR data. Most studies were done using QS, THE, and/or ARWU data. There are also different metrics used in CWUR rankings, including alumni job and education quality, which result in different values for different world regions. Recent studies indicate that Asian institutions are making progress in certain world rankings, yet their improvement in CWUR rankings remains insignificant. This raises a question of whether there are significant differences in the average scores of </w:t>
+        <w:t xml:space="preserve">Although studies of world rankings are common, there are very few that compare regions based on CWUR data. Most studies were done using QS, THE, and/or ARWU data. There are also different metrics used in CWUR rankings, including alumni job and education quality, which result in different values for different world regions. Recent studies indicate that Asian institutions are making progress in certain world rankings, yet their improvement in CWUR rankings remains insignificant. This raises a question </w:t>
+      </w:r>
+      <w:r>
+        <w:rPr>
+          <w:rFonts w:ascii="Times New Roman" w:eastAsia="Times New Roman" w:hAnsi="Times New Roman" w:cs="Times New Roman"/>
+        </w:rPr>
+        <w:lastRenderedPageBreak/>
+        <w:t xml:space="preserve">of whether there are significant differences in the average scores of </w:t>
       </w:r>
       <w:proofErr w:type="gramStart"/>
       <w:r>
@@ -2480,7 +2564,6 @@
         <w:rPr>
           <w:rFonts w:ascii="Times New Roman" w:eastAsia="Times New Roman" w:hAnsi="Times New Roman" w:cs="Times New Roman"/>
         </w:rPr>
-        <w:lastRenderedPageBreak/>
         <w:t xml:space="preserve">Appropriate </w:t>
       </w:r>
       <w:r>
@@ -3779,6 +3862,7 @@
           <w:iCs/>
           <w:highlight w:val="yellow"/>
         </w:rPr>
+        <w:lastRenderedPageBreak/>
         <w:t>Commit Message:</w:t>
       </w:r>
       <w:r>
@@ -3889,7 +3973,6 @@
           <w:iCs/>
           <w:highlight w:val="yellow"/>
         </w:rPr>
-        <w:lastRenderedPageBreak/>
         <w:t>Commit Message:</w:t>
       </w:r>
       <w:r>
@@ -4486,8 +4569,8 @@
       </w:pPr>
     </w:p>
     <w:sectPr>
-      <w:footerReference w:type="even" r:id="rId7"/>
-      <w:footerReference w:type="default" r:id="rId8"/>
+      <w:footerReference w:type="even" r:id="rId8"/>
+      <w:footerReference w:type="default" r:id="rId9"/>
       <w:pgSz w:w="11906" w:h="16838"/>
       <w:pgMar w:top="1440" w:right="1440" w:bottom="1440" w:left="1440" w:header="708" w:footer="708" w:gutter="0"/>
       <w:cols w:space="708"/>
@@ -9542,4 +9625,16 @@
     </a:ext>
   </a:extLst>
 </a:theme>
+</file>
+
+<file path=customXml/item1.xml><?xml version="1.0" encoding="utf-8"?>
+<b:Sources xmlns:b="http://schemas.openxmlformats.org/officeDocument/2006/bibliography" xmlns="http://schemas.openxmlformats.org/officeDocument/2006/bibliography" SelectedStyle="/APASixthEditionOfficeOnline.xsl" StyleName="APA" Version="6"/>
+</file>
+
+<file path=customXml/itemProps1.xml><?xml version="1.0" encoding="utf-8"?>
+<ds:datastoreItem xmlns:ds="http://schemas.openxmlformats.org/officeDocument/2006/customXml" ds:itemID="{954FE11F-CA3E-8E48-AEAE-D0C358721461}">
+  <ds:schemaRefs>
+    <ds:schemaRef ds:uri="http://schemas.openxmlformats.org/officeDocument/2006/bibliography"/>
+  </ds:schemaRefs>
+</ds:datastoreItem>
 </file>
</xml_diff>